<commit_message>
Final corrections before suicide
</commit_message>
<xml_diff>
--- a/Course-Project/1st stage.docx
+++ b/Course-Project/1st stage.docx
@@ -180,13 +180,11 @@
       <w:pPr>
         <w:pStyle w:val="a3"/>
         <w:rPr>
-          <w:color w:val="FF0000"/>
-          <w:szCs w:val="28"/>
-        </w:rPr>
-      </w:pPr>
-      <w:r>
-        <w:rPr>
-          <w:color w:val="FF0000"/>
+          <w:szCs w:val="28"/>
+        </w:rPr>
+      </w:pPr>
+      <w:r>
+        <w:rPr>
           <w:szCs w:val="28"/>
         </w:rPr>
         <w:t>Целью программной системы «</w:t>
@@ -194,7 +192,6 @@
       <w:proofErr w:type="spellStart"/>
       <w:r>
         <w:rPr>
-          <w:color w:val="FF0000"/>
           <w:szCs w:val="28"/>
           <w:lang w:val="en-US"/>
         </w:rPr>
@@ -203,42 +200,36 @@
       <w:proofErr w:type="spellEnd"/>
       <w:r>
         <w:rPr>
-          <w:color w:val="FF0000"/>
           <w:szCs w:val="28"/>
         </w:rPr>
         <w:t>» является агрегаци</w:t>
       </w:r>
       <w:r>
         <w:rPr>
-          <w:color w:val="FF0000"/>
           <w:szCs w:val="28"/>
         </w:rPr>
         <w:t>я</w:t>
       </w:r>
       <w:r>
         <w:rPr>
-          <w:color w:val="FF0000"/>
           <w:szCs w:val="28"/>
         </w:rPr>
         <w:t xml:space="preserve"> новостей о ДТП как </w:t>
       </w:r>
       <w:r>
         <w:rPr>
-          <w:color w:val="FF0000"/>
           <w:szCs w:val="28"/>
         </w:rPr>
         <w:t>путем их добавления пользователями, так и в реальном времени из сторонних ресурсов</w:t>
       </w:r>
       <w:r>
         <w:rPr>
-          <w:color w:val="FF0000"/>
           <w:szCs w:val="28"/>
         </w:rPr>
         <w:t>, например,</w:t>
       </w:r>
       <w:r>
         <w:rPr>
-          <w:color w:val="FF0000"/>
           <w:szCs w:val="28"/>
         </w:rPr>
         <w:t xml:space="preserve"> «</w:t>
@@ -246,7 +237,6 @@
       <w:proofErr w:type="spellStart"/>
       <w:r>
         <w:rPr>
-          <w:color w:val="FF0000"/>
           <w:szCs w:val="28"/>
         </w:rPr>
         <w:t>Яндекс.Карты</w:t>
@@ -254,21 +244,18 @@
       <w:proofErr w:type="spellEnd"/>
       <w:r>
         <w:rPr>
-          <w:color w:val="FF0000"/>
           <w:szCs w:val="28"/>
         </w:rPr>
         <w:t>»</w:t>
       </w:r>
       <w:r>
         <w:rPr>
-          <w:color w:val="FF0000"/>
           <w:szCs w:val="28"/>
         </w:rPr>
         <w:t xml:space="preserve">, а также предоставление статистики за выбранный период на </w:t>
       </w:r>
       <w:r>
         <w:rPr>
-          <w:color w:val="FF0000"/>
           <w:szCs w:val="28"/>
         </w:rPr>
         <w:t>дорожном объекте начиная от перекрестка или участка дороги до района или города в целом.</w:t>
@@ -1828,29 +1815,25 @@
         <w:jc w:val="both"/>
         <w:rPr>
           <w:b w:val="0"/>
-          <w:color w:val="FF0000"/>
-        </w:rPr>
-      </w:pPr>
-      <w:r>
-        <w:rPr>
-          <w:b w:val="0"/>
-          <w:color w:val="FF0000"/>
-        </w:rPr>
-        <w:t xml:space="preserve">Основной целью </w:t>
+        </w:rPr>
+      </w:pPr>
+      <w:r>
+        <w:rPr>
+          <w:b w:val="0"/>
+        </w:rPr>
+        <w:t xml:space="preserve">Основной целью фреймворка </w:t>
       </w:r>
       <w:proofErr w:type="spellStart"/>
       <w:r>
         <w:rPr>
           <w:b w:val="0"/>
-          <w:color w:val="FF0000"/>
-        </w:rPr>
-        <w:t>фреймворка</w:t>
+        </w:rPr>
+        <w:t>Spring</w:t>
       </w:r>
       <w:proofErr w:type="spellEnd"/>
       <w:r>
         <w:rPr>
           <w:b w:val="0"/>
-          <w:color w:val="FF0000"/>
         </w:rPr>
         <w:t xml:space="preserve"> </w:t>
       </w:r>
@@ -1858,7 +1841,48 @@
       <w:r>
         <w:rPr>
           <w:b w:val="0"/>
-          <w:color w:val="FF0000"/>
+        </w:rPr>
+        <w:t>Framework</w:t>
+      </w:r>
+      <w:proofErr w:type="spellEnd"/>
+      <w:r>
+        <w:rPr>
+          <w:b w:val="0"/>
+        </w:rPr>
+        <w:t xml:space="preserve"> является упрощение разработки корпоративных приложений на языке </w:t>
+      </w:r>
+      <w:proofErr w:type="spellStart"/>
+      <w:r>
+        <w:rPr>
+          <w:b w:val="0"/>
+        </w:rPr>
+        <w:t>Java</w:t>
+      </w:r>
+      <w:proofErr w:type="spellEnd"/>
+      <w:r>
+        <w:rPr>
+          <w:b w:val="0"/>
+        </w:rPr>
+        <w:t xml:space="preserve"> за счет использования приемов внедрения зависимостей, </w:t>
+      </w:r>
+      <w:proofErr w:type="spellStart"/>
+      <w:r>
+        <w:rPr>
+          <w:b w:val="0"/>
+        </w:rPr>
+        <w:t>аспектно</w:t>
+      </w:r>
+      <w:proofErr w:type="spellEnd"/>
+      <w:r>
+        <w:rPr>
+          <w:b w:val="0"/>
+        </w:rPr>
+        <w:t xml:space="preserve">-ориентированного программирования и устранения необходимости писать шаблонный программный код. Даже если бы возможности фреймворка </w:t>
+      </w:r>
+      <w:proofErr w:type="spellStart"/>
+      <w:r>
+        <w:rPr>
+          <w:b w:val="0"/>
         </w:rPr>
         <w:t>Spring</w:t>
       </w:r>
@@ -1866,87 +1890,6 @@
       <w:r>
         <w:rPr>
           <w:b w:val="0"/>
-          <w:color w:val="FF0000"/>
-        </w:rPr>
-        <w:t xml:space="preserve"> </w:t>
-      </w:r>
-      <w:proofErr w:type="spellStart"/>
-      <w:r>
-        <w:rPr>
-          <w:b w:val="0"/>
-          <w:color w:val="FF0000"/>
-        </w:rPr>
-        <w:t>Framework</w:t>
-      </w:r>
-      <w:proofErr w:type="spellEnd"/>
-      <w:r>
-        <w:rPr>
-          <w:b w:val="0"/>
-          <w:color w:val="FF0000"/>
-        </w:rPr>
-        <w:t xml:space="preserve"> является упрощение разработки корпоративных приложений на языке </w:t>
-      </w:r>
-      <w:proofErr w:type="spellStart"/>
-      <w:r>
-        <w:rPr>
-          <w:b w:val="0"/>
-          <w:color w:val="FF0000"/>
-        </w:rPr>
-        <w:t>Java</w:t>
-      </w:r>
-      <w:proofErr w:type="spellEnd"/>
-      <w:r>
-        <w:rPr>
-          <w:b w:val="0"/>
-          <w:color w:val="FF0000"/>
-        </w:rPr>
-        <w:t xml:space="preserve"> за счет использования приемов внедрения зависимостей, </w:t>
-      </w:r>
-      <w:proofErr w:type="spellStart"/>
-      <w:r>
-        <w:rPr>
-          <w:b w:val="0"/>
-          <w:color w:val="FF0000"/>
-        </w:rPr>
-        <w:t>аспектно</w:t>
-      </w:r>
-      <w:proofErr w:type="spellEnd"/>
-      <w:r>
-        <w:rPr>
-          <w:b w:val="0"/>
-          <w:color w:val="FF0000"/>
-        </w:rPr>
-        <w:t xml:space="preserve">-ориентированного программирования и устранения необходимости писать шаблонный программный код. Даже если бы возможности </w:t>
-      </w:r>
-      <w:proofErr w:type="spellStart"/>
-      <w:r>
-        <w:rPr>
-          <w:b w:val="0"/>
-          <w:color w:val="FF0000"/>
-        </w:rPr>
-        <w:t>фреймворка</w:t>
-      </w:r>
-      <w:proofErr w:type="spellEnd"/>
-      <w:r>
-        <w:rPr>
-          <w:b w:val="0"/>
-          <w:color w:val="FF0000"/>
-        </w:rPr>
-        <w:t xml:space="preserve"> </w:t>
-      </w:r>
-      <w:proofErr w:type="spellStart"/>
-      <w:r>
-        <w:rPr>
-          <w:b w:val="0"/>
-          <w:color w:val="FF0000"/>
-        </w:rPr>
-        <w:t>Spring</w:t>
-      </w:r>
-      <w:proofErr w:type="spellEnd"/>
-      <w:r>
-        <w:rPr>
-          <w:b w:val="0"/>
-          <w:color w:val="FF0000"/>
         </w:rPr>
         <w:t xml:space="preserve"> ограничивались этим набором, его уже стоило бы использовать.</w:t>
       </w:r>
@@ -1959,13 +1902,11 @@
         <w:jc w:val="both"/>
         <w:rPr>
           <w:b w:val="0"/>
-          <w:color w:val="FF0000"/>
-        </w:rPr>
-      </w:pPr>
-      <w:r>
-        <w:rPr>
-          <w:b w:val="0"/>
-          <w:color w:val="FF0000"/>
+        </w:rPr>
+      </w:pPr>
+      <w:r>
+        <w:rPr>
+          <w:b w:val="0"/>
         </w:rPr>
         <w:t>Доступ к данным и интеграция:</w:t>
       </w:r>
@@ -1978,27 +1919,23 @@
         <w:jc w:val="both"/>
         <w:rPr>
           <w:b w:val="0"/>
-          <w:color w:val="FF0000"/>
-        </w:rPr>
-      </w:pPr>
-      <w:r>
-        <w:rPr>
-          <w:b w:val="0"/>
-          <w:color w:val="FF0000"/>
+        </w:rPr>
+      </w:pPr>
+      <w:r>
+        <w:rPr>
+          <w:b w:val="0"/>
         </w:rPr>
         <w:t>Работа с JDBC зачастую сводится к обширному использованию шаблонного кода, который устанавливает соединение, создает SQL- запрос, обрабатывает результаты за</w:t>
       </w:r>
       <w:r>
         <w:rPr>
           <w:b w:val="0"/>
-          <w:color w:val="FF0000"/>
         </w:rPr>
         <w:t>проса, а затем закрывает соеди</w:t>
       </w:r>
       <w:r>
         <w:rPr>
           <w:b w:val="0"/>
-          <w:color w:val="FF0000"/>
         </w:rPr>
         <w:t>нение. Модуль поддержки JDBC объектов доступа к данным (</w:t>
       </w:r>
@@ -2006,7 +1943,6 @@
       <w:r>
         <w:rPr>
           <w:b w:val="0"/>
-          <w:color w:val="FF0000"/>
         </w:rPr>
         <w:t>Data</w:t>
       </w:r>
@@ -2014,7 +1950,6 @@
       <w:r>
         <w:rPr>
           <w:b w:val="0"/>
-          <w:color w:val="FF0000"/>
         </w:rPr>
         <w:t xml:space="preserve"> </w:t>
       </w:r>
@@ -2022,7 +1957,6 @@
       <w:r>
         <w:rPr>
           <w:b w:val="0"/>
-          <w:color w:val="FF0000"/>
         </w:rPr>
         <w:t>Access</w:t>
       </w:r>
@@ -2030,7 +1964,6 @@
       <w:r>
         <w:rPr>
           <w:b w:val="0"/>
-          <w:color w:val="FF0000"/>
         </w:rPr>
         <w:t xml:space="preserve"> </w:t>
       </w:r>
@@ -2038,7 +1971,6 @@
       <w:r>
         <w:rPr>
           <w:b w:val="0"/>
-          <w:color w:val="FF0000"/>
         </w:rPr>
         <w:t>Objects</w:t>
       </w:r>
@@ -2046,7 +1978,6 @@
       <w:r>
         <w:rPr>
           <w:b w:val="0"/>
-          <w:color w:val="FF0000"/>
         </w:rPr>
         <w:t xml:space="preserve">, DAO) в </w:t>
       </w:r>
@@ -2054,7 +1985,6 @@
       <w:r>
         <w:rPr>
           <w:b w:val="0"/>
-          <w:color w:val="FF0000"/>
         </w:rPr>
         <w:t>Spring</w:t>
       </w:r>
@@ -2062,49 +1992,42 @@
       <w:r>
         <w:rPr>
           <w:b w:val="0"/>
-          <w:color w:val="FF0000"/>
         </w:rPr>
         <w:t xml:space="preserve"> абстрагирует шаблонный код и </w:t>
       </w:r>
       <w:r>
         <w:rPr>
           <w:b w:val="0"/>
-          <w:color w:val="FF0000"/>
         </w:rPr>
         <w:t>позволяет</w:t>
       </w:r>
       <w:r>
         <w:rPr>
           <w:b w:val="0"/>
-          <w:color w:val="FF0000"/>
         </w:rPr>
         <w:t xml:space="preserve"> сохранить простым и п</w:t>
       </w:r>
       <w:r>
         <w:rPr>
           <w:b w:val="0"/>
-          <w:color w:val="FF0000"/>
         </w:rPr>
         <w:t>розрачным программный код, реа</w:t>
       </w:r>
       <w:r>
         <w:rPr>
           <w:b w:val="0"/>
-          <w:color w:val="FF0000"/>
         </w:rPr>
         <w:t>лизующий операции с базами данн</w:t>
       </w:r>
       <w:r>
         <w:rPr>
           <w:b w:val="0"/>
-          <w:color w:val="FF0000"/>
         </w:rPr>
         <w:t>ых, а также предотвратить проб</w:t>
       </w:r>
       <w:r>
         <w:rPr>
           <w:b w:val="0"/>
-          <w:color w:val="FF0000"/>
         </w:rPr>
         <w:t>лемы, возникающие в результате ошибки освобождения ресурсов. Этот модуль также образует слой важных исключений, основанных на сообщениях об ошибках, посылаемых некоторыми серверами баз данных. Благодаря этому вам больше не придется расшифровывать непонятные сообщения об ошибках SQL!</w:t>
       </w:r>
@@ -2117,13 +2040,11 @@
         <w:jc w:val="both"/>
         <w:rPr>
           <w:b w:val="0"/>
-          <w:color w:val="FF0000"/>
-        </w:rPr>
-      </w:pPr>
-      <w:r>
-        <w:rPr>
-          <w:b w:val="0"/>
-          <w:color w:val="FF0000"/>
+        </w:rPr>
+      </w:pPr>
+      <w:r>
+        <w:rPr>
+          <w:b w:val="0"/>
         </w:rPr>
         <w:t>Для тех, кто предпочитает использовать инструменты объектно-реляционного отображения (</w:t>
       </w:r>
@@ -2131,14 +2052,12 @@
       <w:r>
         <w:rPr>
           <w:b w:val="0"/>
-          <w:color w:val="FF0000"/>
         </w:rPr>
         <w:t>Obje</w:t>
       </w:r>
       <w:r>
         <w:rPr>
           <w:b w:val="0"/>
-          <w:color w:val="FF0000"/>
         </w:rPr>
         <w:t>ct-Relational</w:t>
       </w:r>
@@ -2146,7 +2065,6 @@
       <w:r>
         <w:rPr>
           <w:b w:val="0"/>
-          <w:color w:val="FF0000"/>
         </w:rPr>
         <w:t xml:space="preserve"> </w:t>
       </w:r>
@@ -2154,7 +2072,6 @@
       <w:r>
         <w:rPr>
           <w:b w:val="0"/>
-          <w:color w:val="FF0000"/>
         </w:rPr>
         <w:t>Mapping</w:t>
       </w:r>
@@ -2162,30 +2079,114 @@
       <w:r>
         <w:rPr>
           <w:b w:val="0"/>
-          <w:color w:val="FF0000"/>
         </w:rPr>
         <w:t>, ORM) по</w:t>
       </w:r>
       <w:r>
         <w:rPr>
           <w:b w:val="0"/>
-          <w:color w:val="FF0000"/>
-        </w:rPr>
-        <w:t xml:space="preserve">верх JDBC, </w:t>
+        </w:rPr>
+        <w:t xml:space="preserve">верх JDBC, фреймворк </w:t>
       </w:r>
       <w:proofErr w:type="spellStart"/>
       <w:r>
         <w:rPr>
           <w:b w:val="0"/>
-          <w:color w:val="FF0000"/>
-        </w:rPr>
-        <w:t>фреймворк</w:t>
+        </w:rPr>
+        <w:t>Spring</w:t>
       </w:r>
       <w:proofErr w:type="spellEnd"/>
       <w:r>
         <w:rPr>
           <w:b w:val="0"/>
-          <w:color w:val="FF0000"/>
+        </w:rPr>
+        <w:t xml:space="preserve"> предоставляет модуль ORM. Под</w:t>
+      </w:r>
+      <w:r>
+        <w:rPr>
+          <w:b w:val="0"/>
+        </w:rPr>
+        <w:t xml:space="preserve">держка ORM в </w:t>
+      </w:r>
+      <w:proofErr w:type="spellStart"/>
+      <w:r>
+        <w:rPr>
+          <w:b w:val="0"/>
+        </w:rPr>
+        <w:t>Spring</w:t>
+      </w:r>
+      <w:proofErr w:type="spellEnd"/>
+      <w:r>
+        <w:rPr>
+          <w:b w:val="0"/>
+        </w:rPr>
+        <w:t xml:space="preserve"> основана на поддержке DAO, обеспечивающей удобный способ создания объектов доступа к данным для некоторых ORM-решений. Фреймворк </w:t>
+      </w:r>
+      <w:proofErr w:type="spellStart"/>
+      <w:r>
+        <w:rPr>
+          <w:b w:val="0"/>
+        </w:rPr>
+        <w:t>Spring</w:t>
+      </w:r>
+      <w:proofErr w:type="spellEnd"/>
+      <w:r>
+        <w:rPr>
+          <w:b w:val="0"/>
+        </w:rPr>
+        <w:t xml:space="preserve"> не пытается реализовать свое собственное ORM-решение, а про</w:t>
+      </w:r>
+      <w:r>
+        <w:rPr>
+          <w:b w:val="0"/>
+        </w:rPr>
+        <w:t>сто предоставляет рычаги управ</w:t>
+      </w:r>
+      <w:r>
+        <w:rPr>
+          <w:b w:val="0"/>
+        </w:rPr>
+        <w:t xml:space="preserve">ления некоторыми популярными </w:t>
+      </w:r>
+      <w:proofErr w:type="spellStart"/>
+      <w:r>
+        <w:rPr>
+          <w:b w:val="0"/>
+        </w:rPr>
+        <w:t>фреймворками</w:t>
+      </w:r>
+      <w:proofErr w:type="spellEnd"/>
+      <w:r>
+        <w:rPr>
+          <w:b w:val="0"/>
+        </w:rPr>
+        <w:t xml:space="preserve"> ORM, включая </w:t>
+      </w:r>
+      <w:proofErr w:type="spellStart"/>
+      <w:r>
+        <w:rPr>
+          <w:b w:val="0"/>
+        </w:rPr>
+        <w:t>Hibernate</w:t>
+      </w:r>
+      <w:proofErr w:type="spellEnd"/>
+      <w:r>
+        <w:rPr>
+          <w:b w:val="0"/>
+        </w:rPr>
+        <w:t xml:space="preserve">, </w:t>
+      </w:r>
+      <w:proofErr w:type="spellStart"/>
+      <w:r>
+        <w:rPr>
+          <w:b w:val="0"/>
+        </w:rPr>
+        <w:t>Java</w:t>
+      </w:r>
+      <w:proofErr w:type="spellEnd"/>
+      <w:r>
+        <w:rPr>
+          <w:b w:val="0"/>
         </w:rPr>
         <w:t xml:space="preserve"> </w:t>
       </w:r>
@@ -2193,203 +2194,75 @@
       <w:r>
         <w:rPr>
           <w:b w:val="0"/>
-          <w:color w:val="FF0000"/>
-        </w:rPr>
-        <w:t>Spring</w:t>
+        </w:rPr>
+        <w:t>Persistence</w:t>
       </w:r>
       <w:proofErr w:type="spellEnd"/>
       <w:r>
         <w:rPr>
           <w:b w:val="0"/>
-          <w:color w:val="FF0000"/>
-        </w:rPr>
-        <w:t xml:space="preserve"> предоставляет модуль ORM. Под</w:t>
-      </w:r>
-      <w:r>
-        <w:rPr>
-          <w:b w:val="0"/>
-          <w:color w:val="FF0000"/>
-        </w:rPr>
-        <w:t xml:space="preserve">держка ORM в </w:t>
+        </w:rPr>
+        <w:t xml:space="preserve"> API, </w:t>
       </w:r>
       <w:proofErr w:type="spellStart"/>
       <w:r>
         <w:rPr>
           <w:b w:val="0"/>
-          <w:color w:val="FF0000"/>
-        </w:rPr>
-        <w:t>Spring</w:t>
+        </w:rPr>
+        <w:t>Java</w:t>
       </w:r>
       <w:proofErr w:type="spellEnd"/>
       <w:r>
         <w:rPr>
           <w:b w:val="0"/>
-          <w:color w:val="FF0000"/>
-        </w:rPr>
-        <w:t xml:space="preserve"> основана на поддержке DAO, обеспечивающей удобный способ создания объектов доступа к данным для некоторых ORM-решений. Фреймворк </w:t>
+        </w:rPr>
+        <w:t xml:space="preserve"> </w:t>
       </w:r>
       <w:proofErr w:type="spellStart"/>
       <w:r>
         <w:rPr>
           <w:b w:val="0"/>
-          <w:color w:val="FF0000"/>
-        </w:rPr>
-        <w:t>Spring</w:t>
+        </w:rPr>
+        <w:t>Data</w:t>
       </w:r>
       <w:proofErr w:type="spellEnd"/>
       <w:r>
         <w:rPr>
           <w:b w:val="0"/>
-          <w:color w:val="FF0000"/>
-        </w:rPr>
-        <w:t xml:space="preserve"> не пытается реализовать свое собственное ORM-решение, а про</w:t>
-      </w:r>
-      <w:r>
-        <w:rPr>
-          <w:b w:val="0"/>
-          <w:color w:val="FF0000"/>
-        </w:rPr>
-        <w:t>сто предоставляет рычаги управ</w:t>
-      </w:r>
-      <w:r>
-        <w:rPr>
-          <w:b w:val="0"/>
-          <w:color w:val="FF0000"/>
-        </w:rPr>
-        <w:t xml:space="preserve">ления некоторыми популярными </w:t>
+        </w:rPr>
+        <w:t xml:space="preserve"> </w:t>
       </w:r>
       <w:proofErr w:type="spellStart"/>
       <w:r>
         <w:rPr>
           <w:b w:val="0"/>
-          <w:color w:val="FF0000"/>
-        </w:rPr>
-        <w:t>фреймворками</w:t>
+        </w:rPr>
+        <w:t>Objects</w:t>
       </w:r>
       <w:proofErr w:type="spellEnd"/>
       <w:r>
         <w:rPr>
           <w:b w:val="0"/>
-          <w:color w:val="FF0000"/>
-        </w:rPr>
-        <w:t xml:space="preserve"> ORM, включая </w:t>
+        </w:rPr>
+        <w:t xml:space="preserve"> и </w:t>
       </w:r>
       <w:proofErr w:type="spellStart"/>
       <w:r>
         <w:rPr>
           <w:b w:val="0"/>
-          <w:color w:val="FF0000"/>
-        </w:rPr>
-        <w:t>Hibernate</w:t>
+        </w:rPr>
+        <w:t>iBATIS</w:t>
       </w:r>
       <w:proofErr w:type="spellEnd"/>
       <w:r>
         <w:rPr>
           <w:b w:val="0"/>
-          <w:color w:val="FF0000"/>
-        </w:rPr>
-        <w:t xml:space="preserve">, </w:t>
-      </w:r>
-      <w:proofErr w:type="spellStart"/>
-      <w:r>
-        <w:rPr>
-          <w:b w:val="0"/>
-          <w:color w:val="FF0000"/>
-        </w:rPr>
-        <w:t>Java</w:t>
-      </w:r>
-      <w:proofErr w:type="spellEnd"/>
-      <w:r>
-        <w:rPr>
-          <w:b w:val="0"/>
-          <w:color w:val="FF0000"/>
-        </w:rPr>
-        <w:t xml:space="preserve"> </w:t>
-      </w:r>
-      <w:proofErr w:type="spellStart"/>
-      <w:r>
-        <w:rPr>
-          <w:b w:val="0"/>
-          <w:color w:val="FF0000"/>
-        </w:rPr>
-        <w:t>Persistence</w:t>
-      </w:r>
-      <w:proofErr w:type="spellEnd"/>
-      <w:r>
-        <w:rPr>
-          <w:b w:val="0"/>
-          <w:color w:val="FF0000"/>
-        </w:rPr>
-        <w:t xml:space="preserve"> API, </w:t>
-      </w:r>
-      <w:proofErr w:type="spellStart"/>
-      <w:r>
-        <w:rPr>
-          <w:b w:val="0"/>
-          <w:color w:val="FF0000"/>
-        </w:rPr>
-        <w:t>Java</w:t>
-      </w:r>
-      <w:proofErr w:type="spellEnd"/>
-      <w:r>
-        <w:rPr>
-          <w:b w:val="0"/>
-          <w:color w:val="FF0000"/>
-        </w:rPr>
-        <w:t xml:space="preserve"> </w:t>
-      </w:r>
-      <w:proofErr w:type="spellStart"/>
-      <w:r>
-        <w:rPr>
-          <w:b w:val="0"/>
-          <w:color w:val="FF0000"/>
-        </w:rPr>
-        <w:t>Data</w:t>
-      </w:r>
-      <w:proofErr w:type="spellEnd"/>
-      <w:r>
-        <w:rPr>
-          <w:b w:val="0"/>
-          <w:color w:val="FF0000"/>
-        </w:rPr>
-        <w:t xml:space="preserve"> </w:t>
-      </w:r>
-      <w:proofErr w:type="spellStart"/>
-      <w:r>
-        <w:rPr>
-          <w:b w:val="0"/>
-          <w:color w:val="FF0000"/>
-        </w:rPr>
-        <w:t>Objects</w:t>
-      </w:r>
-      <w:proofErr w:type="spellEnd"/>
-      <w:r>
-        <w:rPr>
-          <w:b w:val="0"/>
-          <w:color w:val="FF0000"/>
-        </w:rPr>
-        <w:t xml:space="preserve"> и </w:t>
-      </w:r>
-      <w:proofErr w:type="spellStart"/>
-      <w:r>
-        <w:rPr>
-          <w:b w:val="0"/>
-          <w:color w:val="FF0000"/>
-        </w:rPr>
-        <w:t>iBATIS</w:t>
-      </w:r>
-      <w:proofErr w:type="spellEnd"/>
-      <w:r>
-        <w:rPr>
-          <w:b w:val="0"/>
-          <w:color w:val="FF0000"/>
         </w:rPr>
         <w:t xml:space="preserve"> SQL</w:t>
       </w:r>
       <w:r>
         <w:rPr>
           <w:b w:val="0"/>
-          <w:color w:val="FF0000"/>
         </w:rPr>
         <w:t>.</w:t>
       </w:r>
@@ -2402,13 +2275,11 @@
         <w:jc w:val="both"/>
         <w:rPr>
           <w:b w:val="0"/>
-          <w:color w:val="FF0000"/>
-        </w:rPr>
-      </w:pPr>
-      <w:r>
-        <w:rPr>
-          <w:b w:val="0"/>
-          <w:color w:val="FF0000"/>
+        </w:rPr>
+      </w:pPr>
+      <w:r>
+        <w:rPr>
+          <w:b w:val="0"/>
         </w:rPr>
         <w:lastRenderedPageBreak/>
         <w:t>Веб и удаленные взаимодействия:</w:t>
@@ -2422,13 +2293,11 @@
         <w:jc w:val="both"/>
         <w:rPr>
           <w:b w:val="0"/>
-          <w:color w:val="FF0000"/>
-        </w:rPr>
-      </w:pPr>
-      <w:r>
-        <w:rPr>
-          <w:b w:val="0"/>
-          <w:color w:val="FF0000"/>
+        </w:rPr>
+      </w:pPr>
+      <w:r>
+        <w:rPr>
+          <w:b w:val="0"/>
         </w:rPr>
         <w:t>Парадигма модель–представление–контроллер (</w:t>
       </w:r>
@@ -2436,7 +2305,6 @@
       <w:r>
         <w:rPr>
           <w:b w:val="0"/>
-          <w:color w:val="FF0000"/>
         </w:rPr>
         <w:t>Model</w:t>
       </w:r>
@@ -2444,7 +2312,6 @@
       <w:r>
         <w:rPr>
           <w:b w:val="0"/>
-          <w:color w:val="FF0000"/>
         </w:rPr>
         <w:t>–</w:t>
       </w:r>
@@ -2452,7 +2319,6 @@
       <w:r>
         <w:rPr>
           <w:b w:val="0"/>
-          <w:color w:val="FF0000"/>
         </w:rPr>
         <w:t>View</w:t>
       </w:r>
@@ -2460,7 +2326,6 @@
       <w:r>
         <w:rPr>
           <w:b w:val="0"/>
-          <w:color w:val="FF0000"/>
         </w:rPr>
         <w:t xml:space="preserve">– </w:t>
       </w:r>
@@ -2468,7 +2333,6 @@
       <w:r>
         <w:rPr>
           <w:b w:val="0"/>
-          <w:color w:val="FF0000"/>
         </w:rPr>
         <w:t>Controller</w:t>
       </w:r>
@@ -2476,7 +2340,6 @@
       <w:r>
         <w:rPr>
           <w:b w:val="0"/>
-          <w:color w:val="FF0000"/>
         </w:rPr>
         <w:t xml:space="preserve">, MVC) часто используется при создании веб-приложений, в которых пользовательский интерфейс отделен от логики работы приложения. Язык </w:t>
       </w:r>
@@ -2484,7 +2347,6 @@
       <w:r>
         <w:rPr>
           <w:b w:val="0"/>
-          <w:color w:val="FF0000"/>
         </w:rPr>
         <w:t>Java</w:t>
       </w:r>
@@ -2492,7 +2354,6 @@
       <w:r>
         <w:rPr>
           <w:b w:val="0"/>
-          <w:color w:val="FF0000"/>
         </w:rPr>
         <w:t xml:space="preserve"> не испытывает недостатка в </w:t>
       </w:r>
@@ -2500,7 +2361,6 @@
       <w:r>
         <w:rPr>
           <w:b w:val="0"/>
-          <w:color w:val="FF0000"/>
         </w:rPr>
         <w:t>фреймворках</w:t>
       </w:r>
@@ -2508,7 +2368,6 @@
       <w:r>
         <w:rPr>
           <w:b w:val="0"/>
-          <w:color w:val="FF0000"/>
         </w:rPr>
         <w:t xml:space="preserve"> MVC, благодаря поддержке </w:t>
       </w:r>
@@ -2516,7 +2375,6 @@
       <w:r>
         <w:rPr>
           <w:b w:val="0"/>
-          <w:color w:val="FF0000"/>
         </w:rPr>
         <w:t>Apache</w:t>
       </w:r>
@@ -2524,7 +2382,6 @@
       <w:r>
         <w:rPr>
           <w:b w:val="0"/>
-          <w:color w:val="FF0000"/>
         </w:rPr>
         <w:t xml:space="preserve"> </w:t>
       </w:r>
@@ -2532,7 +2389,6 @@
       <w:r>
         <w:rPr>
           <w:b w:val="0"/>
-          <w:color w:val="FF0000"/>
         </w:rPr>
         <w:t>Struts</w:t>
       </w:r>
@@ -2540,7 +2396,6 @@
       <w:r>
         <w:rPr>
           <w:b w:val="0"/>
-          <w:color w:val="FF0000"/>
         </w:rPr>
         <w:t xml:space="preserve">, JSF, </w:t>
       </w:r>
@@ -2548,7 +2403,6 @@
       <w:r>
         <w:rPr>
           <w:b w:val="0"/>
-          <w:color w:val="FF0000"/>
         </w:rPr>
         <w:t>WebWork</w:t>
       </w:r>
@@ -2556,7 +2410,6 @@
       <w:r>
         <w:rPr>
           <w:b w:val="0"/>
-          <w:color w:val="FF0000"/>
         </w:rPr>
         <w:t xml:space="preserve"> и </w:t>
       </w:r>
@@ -2564,7 +2417,6 @@
       <w:r>
         <w:rPr>
           <w:b w:val="0"/>
-          <w:color w:val="FF0000"/>
         </w:rPr>
         <w:t>Tapestry</w:t>
       </w:r>
@@ -2572,7 +2424,6 @@
       <w:r>
         <w:rPr>
           <w:b w:val="0"/>
-          <w:color w:val="FF0000"/>
         </w:rPr>
         <w:t>, являющихся наиболее популярными реализациями MVC.</w:t>
       </w:r>
@@ -2672,10 +2523,10 @@
             <v:path o:extrusionok="f" gradientshapeok="t" o:connecttype="rect"/>
             <o:lock v:ext="edit" aspectratio="t"/>
           </v:shapetype>
-          <v:shape id="_x0000_i1025" type="#_x0000_t75" style="width:467.05pt;height:368.75pt" o:ole="">
+          <v:shape id="_x0000_i1025" type="#_x0000_t75" style="width:466.5pt;height:369pt" o:ole="">
             <v:imagedata r:id="rId6" o:title=""/>
           </v:shape>
-          <o:OLEObject Type="Embed" ProgID="Visio.Drawing.15" ShapeID="_x0000_i1025" DrawAspect="Content" ObjectID="_1605338202" r:id="rId7"/>
+          <o:OLEObject Type="Embed" ProgID="Visio.Drawing.15" ShapeID="_x0000_i1025" DrawAspect="Content" ObjectID="_1605902270" r:id="rId7"/>
         </w:object>
       </w:r>
     </w:p>
@@ -3413,9 +3264,9 @@
         </w:rPr>
         <w:drawing>
           <wp:inline distT="0" distB="0" distL="0" distR="0">
-            <wp:extent cx="5940425" cy="3104876"/>
+            <wp:extent cx="4324350" cy="3104515"/>
             <wp:effectExtent l="0" t="0" r="0" b="0"/>
-            <wp:docPr id="1" name="Рисунок 1"/>
+            <wp:docPr id="6" name="Рисунок 6"/>
             <wp:cNvGraphicFramePr>
               <a:graphicFrameLocks xmlns:a="http://schemas.openxmlformats.org/drawingml/2006/main" noChangeAspect="1"/>
             </wp:cNvGraphicFramePr>
@@ -3423,12 +3274,12 @@
               <a:graphicData uri="http://schemas.openxmlformats.org/drawingml/2006/picture">
                 <pic:pic xmlns:pic="http://schemas.openxmlformats.org/drawingml/2006/picture">
                   <pic:nvPicPr>
-                    <pic:cNvPr id="0" name="Picture 60"/>
+                    <pic:cNvPr id="0" name="Picture 10"/>
                     <pic:cNvPicPr>
                       <a:picLocks noChangeAspect="1" noChangeArrowheads="1"/>
                     </pic:cNvPicPr>
                   </pic:nvPicPr>
-                  <pic:blipFill>
+                  <pic:blipFill rotWithShape="1">
                     <a:blip r:embed="rId8">
                       <a:extLst>
                         <a:ext uri="{28A0092B-C50C-407E-A947-70E740481C1C}">
@@ -3436,15 +3287,13 @@
                         </a:ext>
                       </a:extLst>
                     </a:blip>
-                    <a:srcRect/>
-                    <a:stretch>
-                      <a:fillRect/>
-                    </a:stretch>
+                    <a:srcRect r="27196"/>
+                    <a:stretch/>
                   </pic:blipFill>
                   <pic:spPr bwMode="auto">
                     <a:xfrm>
                       <a:off x="0" y="0"/>
-                      <a:ext cx="5940425" cy="3104876"/>
+                      <a:ext cx="4324853" cy="3104876"/>
                     </a:xfrm>
                     <a:prstGeom prst="rect">
                       <a:avLst/>
@@ -3453,6 +3302,11 @@
                     <a:ln>
                       <a:noFill/>
                     </a:ln>
+                    <a:extLst>
+                      <a:ext uri="{53640926-AAD7-44D8-BBD7-CCE9431645EC}">
+                        <a14:shadowObscured xmlns:a14="http://schemas.microsoft.com/office/drawing/2010/main"/>
+                      </a:ext>
+                    </a:extLst>
                   </pic:spPr>
                 </pic:pic>
               </a:graphicData>
@@ -3506,6 +3360,12 @@
         <w:rPr>
           <w:lang w:val="ru-RU"/>
         </w:rPr>
+        <w:t xml:space="preserve"> ДТП</w:t>
+      </w:r>
+      <w:r>
+        <w:rPr>
+          <w:lang w:val="ru-RU"/>
+        </w:rPr>
         <w:t>» в нотации «</w:t>
       </w:r>
       <w:r>
@@ -3769,6 +3629,15 @@
         </w:rPr>
         <w:t>).</w:t>
       </w:r>
+    </w:p>
+    <w:p>
+      <w:pPr>
+        <w:jc w:val="center"/>
+        <w:rPr>
+          <w:noProof/>
+          <w:lang w:val="ru-RU" w:eastAsia="ru-RU"/>
+        </w:rPr>
+      </w:pPr>
     </w:p>
     <w:p>
       <w:pPr>
@@ -3785,7 +3654,7 @@
         <w:lastRenderedPageBreak/>
         <w:drawing>
           <wp:inline distT="0" distB="0" distL="0" distR="0">
-            <wp:extent cx="5940425" cy="3104876"/>
+            <wp:extent cx="4324350" cy="3104515"/>
             <wp:effectExtent l="0" t="0" r="0" b="0"/>
             <wp:docPr id="2" name="Рисунок 2"/>
             <wp:cNvGraphicFramePr>
@@ -3800,7 +3669,7 @@
                       <a:picLocks noChangeAspect="1" noChangeArrowheads="1"/>
                     </pic:cNvPicPr>
                   </pic:nvPicPr>
-                  <pic:blipFill>
+                  <pic:blipFill rotWithShape="1">
                     <a:blip r:embed="rId9">
                       <a:extLst>
                         <a:ext uri="{28A0092B-C50C-407E-A947-70E740481C1C}">
@@ -3808,15 +3677,13 @@
                         </a:ext>
                       </a:extLst>
                     </a:blip>
-                    <a:srcRect/>
-                    <a:stretch>
-                      <a:fillRect/>
-                    </a:stretch>
+                    <a:srcRect r="27196"/>
+                    <a:stretch/>
                   </pic:blipFill>
                   <pic:spPr bwMode="auto">
                     <a:xfrm>
                       <a:off x="0" y="0"/>
-                      <a:ext cx="5940425" cy="3104876"/>
+                      <a:ext cx="4324853" cy="3104876"/>
                     </a:xfrm>
                     <a:prstGeom prst="rect">
                       <a:avLst/>
@@ -3825,6 +3692,11 @@
                     <a:ln>
                       <a:noFill/>
                     </a:ln>
+                    <a:extLst>
+                      <a:ext uri="{53640926-AAD7-44D8-BBD7-CCE9431645EC}">
+                        <a14:shadowObscured xmlns:a14="http://schemas.microsoft.com/office/drawing/2010/main"/>
+                      </a:ext>
+                    </a:extLst>
                   </pic:spPr>
                 </pic:pic>
               </a:graphicData>
@@ -3863,7 +3735,7 @@
         <w:rPr>
           <w:lang w:val="ru-RU"/>
         </w:rPr>
-        <w:t>Прогноз</w:t>
+        <w:t>Анализа ДТП</w:t>
       </w:r>
       <w:r>
         <w:rPr>
@@ -3880,6 +3752,8 @@
         </w:rPr>
         <w:t>-</w:t>
       </w:r>
+      <w:bookmarkStart w:id="8" w:name="_GoBack"/>
+      <w:bookmarkEnd w:id="8"/>
       <w:r>
         <w:t>BE</w:t>
       </w:r>
@@ -3900,15 +3774,19 @@
       </w:pPr>
       <w:r>
         <w:rPr>
-          <w:highlight w:val="yellow"/>
-          <w:lang w:val="ru-RU"/>
-        </w:rPr>
-        <w:t xml:space="preserve">Как видно из диаграммы, процесс разбился на три </w:t>
+          <w:lang w:val="ru-RU"/>
+        </w:rPr>
+        <w:t>Как видно из диаграммы, процесс разбился на</w:t>
+      </w:r>
+      <w:r>
+        <w:rPr>
+          <w:lang w:val="ru-RU"/>
+        </w:rPr>
+        <w:t xml:space="preserve"> три </w:t>
       </w:r>
       <w:proofErr w:type="spellStart"/>
       <w:r>
         <w:rPr>
-          <w:highlight w:val="yellow"/>
           <w:lang w:val="ru-RU"/>
         </w:rPr>
         <w:t>подпроцесса</w:t>
@@ -3916,18 +3794,437 @@
       <w:proofErr w:type="spellEnd"/>
       <w:r>
         <w:rPr>
-          <w:highlight w:val="yellow"/>
           <w:lang w:val="ru-RU"/>
         </w:rPr>
         <w:t>.</w:t>
+      </w:r>
+    </w:p>
+    <w:p>
+      <w:pPr>
+        <w:ind w:left="284" w:right="284" w:firstLine="680"/>
+        <w:jc w:val="both"/>
+        <w:rPr>
+          <w:lang w:val="ru-RU"/>
+        </w:rPr>
+      </w:pPr>
+      <w:r>
+        <w:rPr>
+          <w:lang w:val="ru-RU"/>
+        </w:rPr>
+        <w:t xml:space="preserve">Чтобы подробнее </w:t>
+      </w:r>
+      <w:r>
+        <w:rPr>
+          <w:lang w:val="ru-RU"/>
+        </w:rPr>
+        <w:t>разобрать</w:t>
+      </w:r>
+      <w:r>
+        <w:rPr>
+          <w:lang w:val="ru-RU"/>
+        </w:rPr>
+        <w:t xml:space="preserve"> эти </w:t>
+      </w:r>
+      <w:proofErr w:type="spellStart"/>
+      <w:r>
+        <w:rPr>
+          <w:lang w:val="ru-RU"/>
+        </w:rPr>
+        <w:t>подпроцессы</w:t>
+      </w:r>
+      <w:proofErr w:type="spellEnd"/>
+      <w:r>
+        <w:rPr>
+          <w:lang w:val="ru-RU"/>
+        </w:rPr>
+        <w:t xml:space="preserve">, проведем декомпозицию каждого. </w:t>
+      </w:r>
+      <w:r>
+        <w:rPr>
+          <w:lang w:val="ru-RU"/>
+        </w:rPr>
+        <w:t>Рассмотрим процесс «Выбор периода прогноза</w:t>
+      </w:r>
+      <w:r>
+        <w:rPr>
+          <w:lang w:val="ru-RU"/>
+        </w:rPr>
+        <w:t xml:space="preserve">» </w:t>
+      </w:r>
+      <w:r>
+        <w:rPr>
+          <w:lang w:val="ru-RU"/>
+        </w:rPr>
+        <w:t>(рис</w:t>
+      </w:r>
+      <w:r>
+        <w:rPr>
+          <w:lang w:val="ru-RU"/>
+        </w:rPr>
+        <w:t>унок</w:t>
+      </w:r>
+      <w:r>
+        <w:rPr>
+          <w:lang w:val="ru-RU"/>
+        </w:rPr>
+        <w:t xml:space="preserve"> </w:t>
+      </w:r>
+      <w:r>
+        <w:rPr>
+          <w:lang w:val="ru-RU"/>
+        </w:rPr>
+        <w:t>5</w:t>
+      </w:r>
+      <w:r>
+        <w:rPr>
+          <w:lang w:val="ru-RU"/>
+        </w:rPr>
+        <w:t xml:space="preserve">). </w:t>
+      </w:r>
+    </w:p>
+    <w:p>
+      <w:pPr>
+        <w:ind w:left="284" w:right="284" w:firstLine="680"/>
+        <w:jc w:val="both"/>
+        <w:rPr>
+          <w:noProof/>
+          <w:lang w:val="ru-RU" w:eastAsia="ru-RU"/>
+        </w:rPr>
+      </w:pPr>
+    </w:p>
+    <w:p>
+      <w:pPr>
+        <w:ind w:right="284"/>
+        <w:jc w:val="center"/>
+        <w:rPr>
+          <w:lang w:val="ru-RU"/>
+        </w:rPr>
+      </w:pPr>
+      <w:r>
+        <w:rPr>
+          <w:noProof/>
+          <w:lang w:val="ru-RU" w:eastAsia="ru-RU"/>
+        </w:rPr>
+        <w:drawing>
+          <wp:inline distT="0" distB="0" distL="0" distR="0">
+            <wp:extent cx="4333875" cy="3152775"/>
+            <wp:effectExtent l="0" t="0" r="9525" b="0"/>
+            <wp:docPr id="3" name="Рисунок 3"/>
+            <wp:cNvGraphicFramePr>
+              <a:graphicFrameLocks xmlns:a="http://schemas.openxmlformats.org/drawingml/2006/main" noChangeAspect="1"/>
+            </wp:cNvGraphicFramePr>
+            <a:graphic xmlns:a="http://schemas.openxmlformats.org/drawingml/2006/main">
+              <a:graphicData uri="http://schemas.openxmlformats.org/drawingml/2006/picture">
+                <pic:pic xmlns:pic="http://schemas.openxmlformats.org/drawingml/2006/picture">
+                  <pic:nvPicPr>
+                    <pic:cNvPr id="0" name="Picture 8"/>
+                    <pic:cNvPicPr>
+                      <a:picLocks noChangeAspect="1" noChangeArrowheads="1"/>
+                    </pic:cNvPicPr>
+                  </pic:nvPicPr>
+                  <pic:blipFill rotWithShape="1">
+                    <a:blip r:embed="rId10">
+                      <a:extLst>
+                        <a:ext uri="{28A0092B-C50C-407E-A947-70E740481C1C}">
+                          <a14:useLocalDpi xmlns:a14="http://schemas.microsoft.com/office/drawing/2010/main" val="0"/>
+                        </a:ext>
+                      </a:extLst>
+                    </a:blip>
+                    <a:srcRect l="1" r="27035" b="-1554"/>
+                    <a:stretch/>
+                  </pic:blipFill>
+                  <pic:spPr bwMode="auto">
+                    <a:xfrm>
+                      <a:off x="0" y="0"/>
+                      <a:ext cx="4334379" cy="3153142"/>
+                    </a:xfrm>
+                    <a:prstGeom prst="rect">
+                      <a:avLst/>
+                    </a:prstGeom>
+                    <a:noFill/>
+                    <a:ln>
+                      <a:noFill/>
+                    </a:ln>
+                    <a:extLst>
+                      <a:ext uri="{53640926-AAD7-44D8-BBD7-CCE9431645EC}">
+                        <a14:shadowObscured xmlns:a14="http://schemas.microsoft.com/office/drawing/2010/main"/>
+                      </a:ext>
+                    </a:extLst>
+                  </pic:spPr>
+                </pic:pic>
+              </a:graphicData>
+            </a:graphic>
+          </wp:inline>
+        </w:drawing>
+      </w:r>
+    </w:p>
+    <w:p>
+      <w:pPr>
+        <w:ind w:left="284" w:right="284"/>
+        <w:jc w:val="center"/>
+        <w:rPr>
+          <w:lang w:val="ru-RU"/>
+        </w:rPr>
+      </w:pPr>
+      <w:bookmarkStart w:id="9" w:name="_Toc517955865"/>
+      <w:r>
+        <w:rPr>
+          <w:lang w:val="ru-RU"/>
+        </w:rPr>
+        <w:t xml:space="preserve">Рисунок </w:t>
+      </w:r>
+      <w:r>
+        <w:rPr>
+          <w:lang w:val="ru-RU"/>
+        </w:rPr>
+        <w:t>5</w:t>
+      </w:r>
+      <w:r>
+        <w:rPr>
+          <w:lang w:val="ru-RU"/>
+        </w:rPr>
+        <w:t xml:space="preserve">. Диаграмма </w:t>
+      </w:r>
+      <w:r>
+        <w:t>A</w:t>
+      </w:r>
+      <w:r>
+        <w:rPr>
+          <w:lang w:val="ru-RU"/>
+        </w:rPr>
+        <w:t>-1 декомпозиция процесса «</w:t>
+      </w:r>
+      <w:r>
+        <w:rPr>
+          <w:lang w:val="ru-RU"/>
+        </w:rPr>
+        <w:t>Выбор периода прогноза</w:t>
+      </w:r>
+      <w:r>
+        <w:rPr>
+          <w:lang w:val="ru-RU"/>
+        </w:rPr>
+        <w:t>» в нотации «</w:t>
+      </w:r>
+      <w:r>
+        <w:t>TO</w:t>
+      </w:r>
+      <w:r>
+        <w:rPr>
+          <w:lang w:val="ru-RU"/>
+        </w:rPr>
+        <w:t>-</w:t>
+      </w:r>
+      <w:r>
+        <w:t>BE</w:t>
+      </w:r>
+      <w:r>
+        <w:rPr>
+          <w:lang w:val="ru-RU"/>
+        </w:rPr>
+        <w:t>».</w:t>
+      </w:r>
+    </w:p>
+    <w:p>
+      <w:pPr>
+        <w:ind w:left="284" w:right="284"/>
+        <w:jc w:val="center"/>
+        <w:rPr>
+          <w:lang w:val="ru-RU"/>
+        </w:rPr>
+      </w:pPr>
+      <w:r>
+        <w:rPr>
+          <w:lang w:val="ru-RU"/>
+        </w:rPr>
+        <w:t xml:space="preserve">Рассмотрим </w:t>
+      </w:r>
+      <w:r>
+        <w:rPr>
+          <w:lang w:val="ru-RU"/>
+        </w:rPr>
+        <w:t xml:space="preserve">декомпозицию процесса «Получение </w:t>
+      </w:r>
+      <w:r>
+        <w:rPr>
+          <w:lang w:val="ru-RU"/>
+        </w:rPr>
+        <w:t>анализа</w:t>
+      </w:r>
+      <w:r>
+        <w:rPr>
+          <w:lang w:val="ru-RU"/>
+        </w:rPr>
+        <w:t>» (рис</w:t>
+      </w:r>
+      <w:r>
+        <w:rPr>
+          <w:lang w:val="ru-RU"/>
+        </w:rPr>
+        <w:t>унок</w:t>
+      </w:r>
+      <w:r>
+        <w:rPr>
+          <w:lang w:val="ru-RU"/>
+        </w:rPr>
+        <w:t xml:space="preserve"> </w:t>
+      </w:r>
+      <w:r>
+        <w:rPr>
+          <w:lang w:val="ru-RU"/>
+        </w:rPr>
+        <w:t>6</w:t>
+      </w:r>
+      <w:r>
+        <w:rPr>
+          <w:lang w:val="ru-RU"/>
+        </w:rPr>
+        <w:t>).</w:t>
       </w:r>
     </w:p>
     <w:p>
       <w:pPr>
         <w:pStyle w:val="a5"/>
         <w:spacing w:before="0" w:after="0"/>
-      </w:pPr>
-      <w:bookmarkStart w:id="8" w:name="_Toc517955865"/>
+        <w:ind w:left="0"/>
+        <w:jc w:val="center"/>
+      </w:pPr>
+      <w:r>
+        <w:rPr>
+          <w:noProof/>
+          <w:lang w:eastAsia="ru-RU"/>
+        </w:rPr>
+        <w:lastRenderedPageBreak/>
+        <w:drawing>
+          <wp:inline distT="0" distB="0" distL="0" distR="0">
+            <wp:extent cx="4314825" cy="3104515"/>
+            <wp:effectExtent l="0" t="0" r="9525" b="0"/>
+            <wp:docPr id="4" name="Рисунок 4"/>
+            <wp:cNvGraphicFramePr>
+              <a:graphicFrameLocks xmlns:a="http://schemas.openxmlformats.org/drawingml/2006/main" noChangeAspect="1"/>
+            </wp:cNvGraphicFramePr>
+            <a:graphic xmlns:a="http://schemas.openxmlformats.org/drawingml/2006/main">
+              <a:graphicData uri="http://schemas.openxmlformats.org/drawingml/2006/picture">
+                <pic:pic xmlns:pic="http://schemas.openxmlformats.org/drawingml/2006/picture">
+                  <pic:nvPicPr>
+                    <pic:cNvPr id="0" name="Picture 9"/>
+                    <pic:cNvPicPr>
+                      <a:picLocks noChangeAspect="1" noChangeArrowheads="1"/>
+                    </pic:cNvPicPr>
+                  </pic:nvPicPr>
+                  <pic:blipFill rotWithShape="1">
+                    <a:blip r:embed="rId11">
+                      <a:extLst>
+                        <a:ext uri="{28A0092B-C50C-407E-A947-70E740481C1C}">
+                          <a14:useLocalDpi xmlns:a14="http://schemas.microsoft.com/office/drawing/2010/main" val="0"/>
+                        </a:ext>
+                      </a:extLst>
+                    </a:blip>
+                    <a:srcRect r="27356"/>
+                    <a:stretch/>
+                  </pic:blipFill>
+                  <pic:spPr bwMode="auto">
+                    <a:xfrm>
+                      <a:off x="0" y="0"/>
+                      <a:ext cx="4315327" cy="3104876"/>
+                    </a:xfrm>
+                    <a:prstGeom prst="rect">
+                      <a:avLst/>
+                    </a:prstGeom>
+                    <a:noFill/>
+                    <a:ln>
+                      <a:noFill/>
+                    </a:ln>
+                    <a:extLst>
+                      <a:ext uri="{53640926-AAD7-44D8-BBD7-CCE9431645EC}">
+                        <a14:shadowObscured xmlns:a14="http://schemas.microsoft.com/office/drawing/2010/main"/>
+                      </a:ext>
+                    </a:extLst>
+                  </pic:spPr>
+                </pic:pic>
+              </a:graphicData>
+            </a:graphic>
+          </wp:inline>
+        </w:drawing>
+      </w:r>
+    </w:p>
+    <w:p>
+      <w:pPr>
+        <w:ind w:left="284" w:right="284"/>
+        <w:jc w:val="center"/>
+        <w:rPr>
+          <w:lang w:val="ru-RU"/>
+        </w:rPr>
+      </w:pPr>
+      <w:r>
+        <w:rPr>
+          <w:lang w:val="ru-RU"/>
+        </w:rPr>
+        <w:t xml:space="preserve">Рисунок </w:t>
+      </w:r>
+      <w:r>
+        <w:rPr>
+          <w:lang w:val="ru-RU"/>
+        </w:rPr>
+        <w:t>6</w:t>
+      </w:r>
+      <w:r>
+        <w:rPr>
+          <w:lang w:val="ru-RU"/>
+        </w:rPr>
+        <w:t xml:space="preserve">. Диаграмма </w:t>
+      </w:r>
+      <w:r>
+        <w:t>A</w:t>
+      </w:r>
+      <w:r>
+        <w:rPr>
+          <w:lang w:val="ru-RU"/>
+        </w:rPr>
+        <w:t>-2 декомпозиция процесса «</w:t>
+      </w:r>
+      <w:r>
+        <w:rPr>
+          <w:lang w:val="ru-RU"/>
+        </w:rPr>
+        <w:t xml:space="preserve">Получение </w:t>
+      </w:r>
+      <w:r>
+        <w:rPr>
+          <w:lang w:val="ru-RU"/>
+        </w:rPr>
+        <w:t>анализа</w:t>
+      </w:r>
+      <w:r>
+        <w:rPr>
+          <w:lang w:val="ru-RU"/>
+        </w:rPr>
+        <w:t>» в нотации «</w:t>
+      </w:r>
+      <w:r>
+        <w:t>TO</w:t>
+      </w:r>
+      <w:r>
+        <w:rPr>
+          <w:lang w:val="ru-RU"/>
+        </w:rPr>
+        <w:t>-</w:t>
+      </w:r>
+      <w:r>
+        <w:t>BE</w:t>
+      </w:r>
+      <w:r>
+        <w:rPr>
+          <w:lang w:val="ru-RU"/>
+        </w:rPr>
+        <w:t>».</w:t>
+      </w:r>
+    </w:p>
+    <w:p>
+      <w:pPr>
+        <w:pStyle w:val="a5"/>
+        <w:spacing w:before="0" w:after="0"/>
+      </w:pPr>
       <w:r>
         <w:t>1.</w:t>
       </w:r>
@@ -3937,54 +4234,46 @@
       <w:r>
         <w:t xml:space="preserve"> Диаграмма состояния</w:t>
       </w:r>
-      <w:bookmarkEnd w:id="8"/>
+      <w:bookmarkEnd w:id="9"/>
     </w:p>
     <w:p>
       <w:pPr>
         <w:ind w:left="284" w:right="284" w:firstLine="680"/>
         <w:jc w:val="both"/>
         <w:rPr>
-          <w:color w:val="FF0000"/>
-          <w:lang w:val="ru-RU"/>
-        </w:rPr>
-      </w:pPr>
-      <w:r>
-        <w:rPr>
-          <w:color w:val="FF0000"/>
+          <w:lang w:val="ru-RU"/>
+        </w:rPr>
+      </w:pPr>
+      <w:r>
+        <w:rPr>
           <w:lang w:val="ru-RU"/>
         </w:rPr>
         <w:t xml:space="preserve">На диаграмме состояний (рисунок </w:t>
       </w:r>
       <w:r>
         <w:rPr>
-          <w:color w:val="FF0000"/>
           <w:lang w:val="ru-RU"/>
         </w:rPr>
         <w:t>5</w:t>
       </w:r>
       <w:r>
         <w:rPr>
-          <w:color w:val="FF0000"/>
           <w:lang w:val="ru-RU"/>
         </w:rPr>
         <w:t xml:space="preserve">) отражается процесс формирования </w:t>
       </w:r>
       <w:r>
         <w:rPr>
-          <w:color w:val="FF0000"/>
           <w:lang w:val="ru-RU"/>
         </w:rPr>
         <w:t>новости о ДТП</w:t>
       </w:r>
       <w:r>
         <w:rPr>
-          <w:color w:val="FF0000"/>
           <w:lang w:val="ru-RU"/>
         </w:rPr>
         <w:t>.</w:t>
       </w:r>
-      <w:bookmarkStart w:id="9" w:name="_GoBack"/>
-      <w:bookmarkEnd w:id="9"/>
     </w:p>
     <w:p>
       <w:pPr>
@@ -3995,10 +4284,10 @@
       </w:pPr>
       <w:r>
         <w:object w:dxaOrig="12991" w:dyaOrig="5206">
-          <v:shape id="_x0000_i1026" type="#_x0000_t75" style="width:467.7pt;height:187.2pt" o:ole="">
-            <v:imagedata r:id="rId10" o:title=""/>
+          <v:shape id="_x0000_i1026" type="#_x0000_t75" style="width:468pt;height:187.5pt" o:ole="">
+            <v:imagedata r:id="rId12" o:title=""/>
           </v:shape>
-          <o:OLEObject Type="Embed" ProgID="Visio.Drawing.15" ShapeID="_x0000_i1026" DrawAspect="Content" ObjectID="_1605338203" r:id="rId11"/>
+          <o:OLEObject Type="Embed" ProgID="Visio.Drawing.15" ShapeID="_x0000_i1026" DrawAspect="Content" ObjectID="_1605902271" r:id="rId13"/>
         </w:object>
       </w:r>
     </w:p>
@@ -4246,11 +4535,11 @@
         </w:rPr>
       </w:pPr>
       <w:r>
-        <w:object w:dxaOrig="23992" w:dyaOrig="11233">
-          <v:shape id="_x0000_i1027" type="#_x0000_t75" style="width:466.45pt;height:218.5pt" o:ole="">
-            <v:imagedata r:id="rId12" o:title=""/>
+        <w:object w:dxaOrig="19876" w:dyaOrig="11221">
+          <v:shape id="_x0000_i1030" type="#_x0000_t75" style="width:467.25pt;height:264pt" o:ole="">
+            <v:imagedata r:id="rId14" o:title=""/>
           </v:shape>
-          <o:OLEObject Type="Embed" ProgID="Visio.Drawing.15" ShapeID="_x0000_i1027" DrawAspect="Content" ObjectID="_1605338204" r:id="rId13"/>
+          <o:OLEObject Type="Embed" ProgID="Visio.Drawing.15" ShapeID="_x0000_i1030" DrawAspect="Content" ObjectID="_1605902272" r:id="rId15"/>
         </w:object>
       </w:r>
     </w:p>
@@ -4365,10 +4654,10 @@
       </w:pPr>
       <w:r>
         <w:object w:dxaOrig="9226" w:dyaOrig="9811">
-          <v:shape id="_x0000_i1028" type="#_x0000_t75" style="width:461.45pt;height:490.85pt" o:ole="">
-            <v:imagedata r:id="rId14" o:title=""/>
+          <v:shape id="_x0000_i1028" type="#_x0000_t75" style="width:461.25pt;height:491.25pt" o:ole="">
+            <v:imagedata r:id="rId16" o:title=""/>
           </v:shape>
-          <o:OLEObject Type="Embed" ProgID="Visio.Drawing.15" ShapeID="_x0000_i1028" DrawAspect="Content" ObjectID="_1605338205" r:id="rId15"/>
+          <o:OLEObject Type="Embed" ProgID="Visio.Drawing.15" ShapeID="_x0000_i1028" DrawAspect="Content" ObjectID="_1605902273" r:id="rId17"/>
         </w:object>
       </w:r>
     </w:p>

</xml_diff>